<commit_message>
error fix, docs update
</commit_message>
<xml_diff>
--- a/Anomaly detector summary.docx
+++ b/Anomaly detector summary.docx
@@ -5,6 +5,54 @@
     <w:p>
       <w:pPr>
         <w:rPr>
+          <w:b/>
+          <w:bCs/>
+          <w:sz w:val="36"/>
+          <w:szCs w:val="36"/>
+        </w:rPr>
+      </w:pPr>
+      <w:r>
+        <w:rPr>
+          <w:rFonts w:hint="eastAsia"/>
+          <w:b/>
+          <w:bCs/>
+          <w:sz w:val="36"/>
+          <w:szCs w:val="36"/>
+        </w:rPr>
+        <w:t>1</w:t>
+      </w:r>
+      <w:r>
+        <w:rPr>
+          <w:b/>
+          <w:bCs/>
+          <w:sz w:val="36"/>
+          <w:szCs w:val="36"/>
+        </w:rPr>
+        <w:t xml:space="preserve">. </w:t>
+      </w:r>
+      <w:r>
+        <w:rPr>
+          <w:rFonts w:hint="eastAsia"/>
+          <w:b/>
+          <w:bCs/>
+          <w:sz w:val="36"/>
+          <w:szCs w:val="36"/>
+        </w:rPr>
+        <w:t>개요</w:t>
+      </w:r>
+    </w:p>
+    <w:p>
+      <w:pPr>
+        <w:rPr>
+          <w:sz w:val="22"/>
+          <w:szCs w:val="24"/>
+        </w:rPr>
+      </w:pPr>
+    </w:p>
+    <w:p>
+      <w:pPr>
+        <w:ind w:firstLineChars="100" w:firstLine="220"/>
+        <w:rPr>
           <w:sz w:val="22"/>
           <w:szCs w:val="24"/>
         </w:rPr>
@@ -22,124 +70,60 @@
           <w:sz w:val="22"/>
           <w:szCs w:val="24"/>
         </w:rPr>
-        <w:t>nomaly detection – Reconstruction error</w:t>
-      </w:r>
-    </w:p>
-    <w:p>
-      <w:pPr>
-        <w:rPr>
-          <w:sz w:val="22"/>
-          <w:szCs w:val="24"/>
-        </w:rPr>
-      </w:pPr>
-      <w:r>
-        <w:rPr>
-          <w:noProof/>
-        </w:rPr>
-        <w:drawing>
-          <wp:inline distT="0" distB="0" distL="0" distR="0" wp14:anchorId="37AD9FFD" wp14:editId="67BD8ABB">
-            <wp:extent cx="5731510" cy="2939415"/>
-            <wp:effectExtent l="0" t="0" r="2540" b="0"/>
-            <wp:docPr id="1" name="그림 1"/>
-            <wp:cNvGraphicFramePr>
-              <a:graphicFrameLocks xmlns:a="http://schemas.openxmlformats.org/drawingml/2006/main" noChangeAspect="1"/>
-            </wp:cNvGraphicFramePr>
-            <a:graphic xmlns:a="http://schemas.openxmlformats.org/drawingml/2006/main">
-              <a:graphicData uri="http://schemas.openxmlformats.org/drawingml/2006/picture">
-                <pic:pic xmlns:pic="http://schemas.openxmlformats.org/drawingml/2006/picture">
-                  <pic:nvPicPr>
-                    <pic:cNvPr id="1" name=""/>
-                    <pic:cNvPicPr/>
-                  </pic:nvPicPr>
-                  <pic:blipFill>
-                    <a:blip r:embed="rId5"/>
-                    <a:stretch>
-                      <a:fillRect/>
-                    </a:stretch>
-                  </pic:blipFill>
-                  <pic:spPr>
-                    <a:xfrm>
-                      <a:off x="0" y="0"/>
-                      <a:ext cx="5731510" cy="2939415"/>
-                    </a:xfrm>
-                    <a:prstGeom prst="rect">
-                      <a:avLst/>
-                    </a:prstGeom>
-                  </pic:spPr>
-                </pic:pic>
-              </a:graphicData>
-            </a:graphic>
-          </wp:inline>
-        </w:drawing>
-      </w:r>
-    </w:p>
-    <w:p>
-      <w:pPr>
-        <w:rPr>
-          <w:sz w:val="22"/>
-          <w:szCs w:val="24"/>
-        </w:rPr>
-      </w:pPr>
-    </w:p>
-    <w:p>
-      <w:pPr>
-        <w:rPr>
-          <w:sz w:val="22"/>
-          <w:szCs w:val="24"/>
-        </w:rPr>
-      </w:pPr>
-      <w:r>
-        <w:rPr>
-          <w:rFonts w:hint="eastAsia"/>
-          <w:sz w:val="22"/>
-          <w:szCs w:val="24"/>
-        </w:rPr>
-        <w:t>A</w:t>
-      </w:r>
-      <w:r>
-        <w:rPr>
-          <w:sz w:val="22"/>
-          <w:szCs w:val="24"/>
-        </w:rPr>
-        <w:t xml:space="preserve">nomaly detection </w:t>
-      </w:r>
-      <w:r>
-        <w:rPr>
-          <w:rFonts w:hint="eastAsia"/>
-          <w:sz w:val="22"/>
-          <w:szCs w:val="24"/>
-        </w:rPr>
-        <w:t xml:space="preserve">모델은 </w:t>
-      </w:r>
-      <w:r>
-        <w:rPr>
-          <w:sz w:val="22"/>
-          <w:szCs w:val="24"/>
-        </w:rPr>
-        <w:t xml:space="preserve">Normal </w:t>
-      </w:r>
-      <w:r>
-        <w:rPr>
-          <w:rFonts w:hint="eastAsia"/>
-          <w:sz w:val="22"/>
-          <w:szCs w:val="24"/>
-        </w:rPr>
-        <w:t>d</w:t>
-      </w:r>
-      <w:r>
-        <w:rPr>
-          <w:sz w:val="22"/>
-          <w:szCs w:val="24"/>
-        </w:rPr>
-        <w:t>ata</w:t>
-      </w:r>
-      <w:r>
-        <w:rPr>
-          <w:rFonts w:hint="eastAsia"/>
-          <w:sz w:val="22"/>
-          <w:szCs w:val="24"/>
-        </w:rPr>
-        <w:t>들을 다시 복원하는 방법을 학습한다.</w:t>
+        <w:t>nomaly detection</w:t>
+      </w:r>
+      <w:r>
+        <w:rPr>
+          <w:rFonts w:hint="eastAsia"/>
+          <w:sz w:val="22"/>
+          <w:szCs w:val="24"/>
+        </w:rPr>
+        <w:t>이란,</w:t>
+      </w:r>
+      <w:r>
+        <w:rPr>
+          <w:sz w:val="22"/>
+          <w:szCs w:val="24"/>
+        </w:rPr>
+        <w:t xml:space="preserve"> Normal(</w:t>
+      </w:r>
+      <w:r>
+        <w:rPr>
+          <w:rFonts w:hint="eastAsia"/>
+          <w:sz w:val="22"/>
+          <w:szCs w:val="24"/>
+        </w:rPr>
+        <w:t>정상</w:t>
+      </w:r>
+      <w:r>
+        <w:rPr>
+          <w:sz w:val="22"/>
+          <w:szCs w:val="24"/>
+        </w:rPr>
+        <w:t>) sample</w:t>
+      </w:r>
+      <w:r>
+        <w:rPr>
+          <w:rFonts w:hint="eastAsia"/>
+          <w:sz w:val="22"/>
+          <w:szCs w:val="24"/>
+        </w:rPr>
+        <w:t xml:space="preserve">과 </w:t>
+      </w:r>
+      <w:r>
+        <w:rPr>
+          <w:sz w:val="22"/>
+          <w:szCs w:val="24"/>
+        </w:rPr>
+        <w:t>Abnormal(</w:t>
+      </w:r>
+      <w:r>
+        <w:rPr>
+          <w:rFonts w:hint="eastAsia"/>
+          <w:sz w:val="22"/>
+          <w:szCs w:val="24"/>
+        </w:rPr>
+        <w:t>비정상,</w:t>
       </w:r>
       <w:r>
         <w:rPr>
@@ -154,104 +138,515 @@
           <w:sz w:val="22"/>
           <w:szCs w:val="24"/>
         </w:rPr>
-        <w:t xml:space="preserve">이렇게 되면 </w:t>
-      </w:r>
-      <w:r>
-        <w:rPr>
-          <w:sz w:val="22"/>
-          <w:szCs w:val="24"/>
-        </w:rPr>
-        <w:t>Abnormal data</w:t>
-      </w:r>
-      <w:r>
-        <w:rPr>
-          <w:rFonts w:hint="eastAsia"/>
-          <w:sz w:val="22"/>
-          <w:szCs w:val="24"/>
-        </w:rPr>
-        <w:t xml:space="preserve">가 들어왔을 때 </w:t>
-      </w:r>
-      <w:r>
-        <w:rPr>
-          <w:sz w:val="22"/>
-          <w:szCs w:val="24"/>
-        </w:rPr>
-        <w:t>input data</w:t>
-      </w:r>
-      <w:r>
-        <w:rPr>
-          <w:rFonts w:hint="eastAsia"/>
-          <w:sz w:val="22"/>
-          <w:szCs w:val="24"/>
-        </w:rPr>
-        <w:t xml:space="preserve">와 </w:t>
-      </w:r>
-      <w:r>
-        <w:rPr>
-          <w:sz w:val="22"/>
-          <w:szCs w:val="24"/>
-        </w:rPr>
-        <w:t xml:space="preserve">reconstruction data </w:t>
-      </w:r>
-      <w:r>
-        <w:rPr>
-          <w:rFonts w:hint="eastAsia"/>
-          <w:sz w:val="22"/>
-          <w:szCs w:val="24"/>
-        </w:rPr>
-        <w:t xml:space="preserve">사이의 차이가 커지게 되고 이를 </w:t>
-      </w:r>
-      <w:r>
-        <w:rPr>
-          <w:sz w:val="22"/>
-          <w:szCs w:val="24"/>
-        </w:rPr>
-        <w:t>anomaly score</w:t>
-      </w:r>
-      <w:r>
-        <w:rPr>
-          <w:rFonts w:hint="eastAsia"/>
-          <w:sz w:val="22"/>
-          <w:szCs w:val="24"/>
-        </w:rPr>
-        <w:t>로 사용할 수 있다.</w:t>
-      </w:r>
-    </w:p>
-    <w:p>
-      <w:pPr>
-        <w:rPr>
-          <w:sz w:val="22"/>
-          <w:szCs w:val="24"/>
-        </w:rPr>
-      </w:pPr>
-    </w:p>
-    <w:p>
-      <w:pPr>
-        <w:rPr>
-          <w:sz w:val="22"/>
-          <w:szCs w:val="24"/>
-        </w:rPr>
-      </w:pPr>
-      <w:r>
-        <w:rPr>
-          <w:rFonts w:hint="eastAsia"/>
-          <w:sz w:val="22"/>
-          <w:szCs w:val="24"/>
+        <w:t>이상치,</w:t>
+      </w:r>
+      <w:r>
+        <w:rPr>
+          <w:sz w:val="22"/>
+          <w:szCs w:val="24"/>
+        </w:rPr>
+        <w:t xml:space="preserve"> </w:t>
+      </w:r>
+      <w:r>
+        <w:rPr>
+          <w:rFonts w:hint="eastAsia"/>
+          <w:sz w:val="22"/>
+          <w:szCs w:val="24"/>
+        </w:rPr>
+        <w:t>특이치</w:t>
+      </w:r>
+      <w:r>
+        <w:rPr>
+          <w:sz w:val="22"/>
+          <w:szCs w:val="24"/>
+        </w:rPr>
+        <w:t>) sample</w:t>
+      </w:r>
+      <w:r>
+        <w:rPr>
+          <w:rFonts w:hint="eastAsia"/>
+          <w:sz w:val="22"/>
+          <w:szCs w:val="24"/>
+        </w:rPr>
+        <w:t>을 구별해내는 문제를 의미하며 제조업,</w:t>
+      </w:r>
+      <w:r>
+        <w:rPr>
+          <w:sz w:val="22"/>
+          <w:szCs w:val="24"/>
+        </w:rPr>
+        <w:t xml:space="preserve"> </w:t>
+      </w:r>
+      <w:r>
+        <w:rPr>
+          <w:rFonts w:hint="eastAsia"/>
+          <w:sz w:val="22"/>
+          <w:szCs w:val="24"/>
+        </w:rPr>
+        <w:t>의료,</w:t>
+      </w:r>
+      <w:r>
+        <w:rPr>
+          <w:sz w:val="22"/>
+          <w:szCs w:val="24"/>
+        </w:rPr>
+        <w:t xml:space="preserve"> </w:t>
+      </w:r>
+      <w:r>
+        <w:rPr>
+          <w:rFonts w:hint="eastAsia"/>
+          <w:sz w:val="22"/>
+          <w:szCs w:val="24"/>
+        </w:rPr>
+        <w:t>S</w:t>
+      </w:r>
+      <w:r>
+        <w:rPr>
+          <w:sz w:val="22"/>
+          <w:szCs w:val="24"/>
+        </w:rPr>
+        <w:t xml:space="preserve">ocial network </w:t>
+      </w:r>
+      <w:r>
+        <w:rPr>
+          <w:rFonts w:hint="eastAsia"/>
+          <w:sz w:val="22"/>
+          <w:szCs w:val="24"/>
+        </w:rPr>
+        <w:t>등 다양한 분야에서 응용되고 있음.</w:t>
+      </w:r>
+      <w:r>
+        <w:rPr>
+          <w:sz w:val="22"/>
+          <w:szCs w:val="24"/>
+        </w:rPr>
+        <w:t xml:space="preserve"> </w:t>
+      </w:r>
+      <w:r>
+        <w:rPr>
+          <w:rFonts w:hint="eastAsia"/>
+          <w:sz w:val="22"/>
+          <w:szCs w:val="24"/>
+        </w:rPr>
+        <w:t>그 중 우리는 제조업(</w:t>
+      </w:r>
+      <w:proofErr w:type="spellStart"/>
+      <w:r>
+        <w:rPr>
+          <w:rFonts w:hint="eastAsia"/>
+          <w:sz w:val="22"/>
+          <w:szCs w:val="24"/>
+        </w:rPr>
+        <w:t>현기차</w:t>
+      </w:r>
+      <w:proofErr w:type="spellEnd"/>
+      <w:r>
+        <w:rPr>
+          <w:rFonts w:hint="eastAsia"/>
+          <w:sz w:val="22"/>
+          <w:szCs w:val="24"/>
+        </w:rPr>
+        <w:t xml:space="preserve"> </w:t>
+      </w:r>
+      <w:proofErr w:type="spellStart"/>
+      <w:r>
+        <w:rPr>
+          <w:sz w:val="22"/>
+          <w:szCs w:val="24"/>
+        </w:rPr>
+        <w:t>phm</w:t>
+      </w:r>
+      <w:proofErr w:type="spellEnd"/>
+      <w:r>
+        <w:rPr>
+          <w:sz w:val="22"/>
+          <w:szCs w:val="24"/>
+        </w:rPr>
+        <w:t xml:space="preserve"> project)</w:t>
+      </w:r>
+      <w:r>
+        <w:rPr>
+          <w:rFonts w:hint="eastAsia"/>
+          <w:sz w:val="22"/>
+          <w:szCs w:val="24"/>
+        </w:rPr>
+        <w:t>에 이를 적용하고자 함.</w:t>
+      </w:r>
+    </w:p>
+    <w:p>
+      <w:pPr>
+        <w:ind w:firstLineChars="100" w:firstLine="220"/>
+        <w:rPr>
+          <w:rFonts w:hint="eastAsia"/>
+          <w:sz w:val="22"/>
+          <w:szCs w:val="24"/>
+        </w:rPr>
+      </w:pPr>
+      <w:r>
+        <w:rPr>
+          <w:rFonts w:hint="eastAsia"/>
+          <w:sz w:val="22"/>
+          <w:szCs w:val="24"/>
+        </w:rPr>
+        <w:t>제조업의 경우 수백만</w:t>
+      </w:r>
+      <w:r>
+        <w:rPr>
+          <w:sz w:val="22"/>
+          <w:szCs w:val="24"/>
+        </w:rPr>
+        <w:t xml:space="preserve"> </w:t>
+      </w:r>
+      <w:r>
+        <w:rPr>
+          <w:rFonts w:hint="eastAsia"/>
+          <w:sz w:val="22"/>
+          <w:szCs w:val="24"/>
+        </w:rPr>
+        <w:t xml:space="preserve">개의 정상 </w:t>
+      </w:r>
+      <w:r>
+        <w:rPr>
+          <w:sz w:val="22"/>
+          <w:szCs w:val="24"/>
+        </w:rPr>
+        <w:t>sample</w:t>
+      </w:r>
+      <w:r>
+        <w:rPr>
+          <w:rFonts w:hint="eastAsia"/>
+          <w:sz w:val="22"/>
+          <w:szCs w:val="24"/>
+        </w:rPr>
+        <w:t xml:space="preserve">이 취득되는 동안 단 </w:t>
+      </w:r>
+      <w:r>
+        <w:rPr>
+          <w:sz w:val="22"/>
+          <w:szCs w:val="24"/>
+        </w:rPr>
+        <w:t>1~2</w:t>
+      </w:r>
+      <w:r>
+        <w:rPr>
+          <w:rFonts w:hint="eastAsia"/>
+          <w:sz w:val="22"/>
+          <w:szCs w:val="24"/>
+        </w:rPr>
+        <w:t xml:space="preserve">개의 비정상 </w:t>
+      </w:r>
+      <w:r>
+        <w:rPr>
+          <w:sz w:val="22"/>
+          <w:szCs w:val="24"/>
+        </w:rPr>
+        <w:t>sample</w:t>
+      </w:r>
+      <w:r>
+        <w:rPr>
+          <w:rFonts w:hint="eastAsia"/>
+          <w:sz w:val="22"/>
+          <w:szCs w:val="24"/>
+        </w:rPr>
+        <w:t>이 취득되는 상황이 종종 발생함.</w:t>
+      </w:r>
+      <w:r>
+        <w:rPr>
+          <w:sz w:val="22"/>
+          <w:szCs w:val="24"/>
+        </w:rPr>
+        <w:t xml:space="preserve"> </w:t>
+      </w:r>
+      <w:r>
+        <w:rPr>
+          <w:rFonts w:hint="eastAsia"/>
+          <w:sz w:val="22"/>
+          <w:szCs w:val="24"/>
+        </w:rPr>
+        <w:t xml:space="preserve">때문에 비정상 </w:t>
+      </w:r>
+      <w:r>
+        <w:rPr>
+          <w:sz w:val="22"/>
+          <w:szCs w:val="24"/>
+        </w:rPr>
+        <w:t>sample</w:t>
+      </w:r>
+      <w:r>
+        <w:rPr>
+          <w:rFonts w:hint="eastAsia"/>
+          <w:sz w:val="22"/>
+          <w:szCs w:val="24"/>
+        </w:rPr>
+        <w:t>을 확보하는데 많은 시간과 비용이 듦.</w:t>
+      </w:r>
+      <w:r>
+        <w:rPr>
+          <w:sz w:val="22"/>
+          <w:szCs w:val="24"/>
+        </w:rPr>
+        <w:t xml:space="preserve"> </w:t>
+      </w:r>
+      <w:r>
+        <w:rPr>
+          <w:rFonts w:hint="eastAsia"/>
+          <w:sz w:val="22"/>
+          <w:szCs w:val="24"/>
+        </w:rPr>
+        <w:t xml:space="preserve">이처럼 </w:t>
+      </w:r>
+      <w:r>
+        <w:rPr>
+          <w:sz w:val="22"/>
+          <w:szCs w:val="24"/>
+        </w:rPr>
+        <w:t>Class-Imbalance</w:t>
+      </w:r>
+      <w:r>
+        <w:rPr>
+          <w:rFonts w:hint="eastAsia"/>
+          <w:sz w:val="22"/>
+          <w:szCs w:val="24"/>
+        </w:rPr>
+        <w:t xml:space="preserve">가 매우 심한 경우 정상 </w:t>
+      </w:r>
+      <w:proofErr w:type="spellStart"/>
+      <w:r>
+        <w:rPr>
+          <w:sz w:val="22"/>
+          <w:szCs w:val="24"/>
+        </w:rPr>
+        <w:t>smaple</w:t>
+      </w:r>
+      <w:proofErr w:type="spellEnd"/>
+      <w:r>
+        <w:rPr>
+          <w:rFonts w:hint="eastAsia"/>
+          <w:sz w:val="22"/>
+          <w:szCs w:val="24"/>
+        </w:rPr>
+        <w:t xml:space="preserve">만 이용해서 모델을 학습하고 이 방식을 </w:t>
+      </w:r>
+      <w:r>
+        <w:rPr>
+          <w:sz w:val="22"/>
+          <w:szCs w:val="24"/>
+        </w:rPr>
+        <w:t>Semi-supervised Anomaly detection</w:t>
+      </w:r>
+      <w:r>
+        <w:rPr>
+          <w:rFonts w:hint="eastAsia"/>
+          <w:sz w:val="22"/>
+          <w:szCs w:val="24"/>
+        </w:rPr>
+        <w:t>이라 함</w:t>
+      </w:r>
+      <w:r>
+        <w:rPr>
+          <w:sz w:val="22"/>
+          <w:szCs w:val="24"/>
+        </w:rPr>
+        <w:t xml:space="preserve">. SVM, Deep SVDD </w:t>
+      </w:r>
+      <w:r>
+        <w:rPr>
+          <w:rFonts w:hint="eastAsia"/>
+          <w:sz w:val="22"/>
+          <w:szCs w:val="24"/>
+        </w:rPr>
+        <w:t xml:space="preserve">등 다양한 </w:t>
+      </w:r>
+      <w:r>
+        <w:rPr>
+          <w:sz w:val="22"/>
+          <w:szCs w:val="24"/>
+        </w:rPr>
+        <w:t xml:space="preserve">Semi-supervised Anomaly detection </w:t>
+      </w:r>
+      <w:r>
+        <w:rPr>
+          <w:rFonts w:hint="eastAsia"/>
+          <w:sz w:val="22"/>
+          <w:szCs w:val="24"/>
+        </w:rPr>
+        <w:t xml:space="preserve">모델들이 있는데 그 중 </w:t>
+      </w:r>
+      <w:r>
+        <w:rPr>
+          <w:sz w:val="22"/>
+          <w:szCs w:val="24"/>
+        </w:rPr>
+        <w:t>Autoencoder, Variational Autoencoder</w:t>
+      </w:r>
+      <w:r>
+        <w:rPr>
+          <w:sz w:val="22"/>
+          <w:szCs w:val="24"/>
+        </w:rPr>
+        <w:t>(</w:t>
+      </w:r>
+      <w:r>
+        <w:rPr>
+          <w:rFonts w:hint="eastAsia"/>
+          <w:sz w:val="22"/>
+          <w:szCs w:val="24"/>
+        </w:rPr>
+        <w:t>V</w:t>
+      </w:r>
+      <w:r>
+        <w:rPr>
+          <w:sz w:val="22"/>
+          <w:szCs w:val="24"/>
+        </w:rPr>
+        <w:t>AE)</w:t>
+      </w:r>
+      <w:r>
+        <w:rPr>
+          <w:sz w:val="22"/>
+          <w:szCs w:val="24"/>
+        </w:rPr>
+        <w:t xml:space="preserve">, LSTM, </w:t>
+      </w:r>
+      <w:proofErr w:type="spellStart"/>
+      <w:r>
+        <w:rPr>
+          <w:sz w:val="22"/>
+          <w:szCs w:val="24"/>
+        </w:rPr>
+        <w:t>TadGAN</w:t>
+      </w:r>
+      <w:proofErr w:type="spellEnd"/>
+      <w:r>
+        <w:rPr>
+          <w:sz w:val="22"/>
+          <w:szCs w:val="24"/>
+        </w:rPr>
+        <w:t xml:space="preserve"> </w:t>
+      </w:r>
+      <w:r>
+        <w:rPr>
+          <w:rFonts w:hint="eastAsia"/>
+          <w:sz w:val="22"/>
+          <w:szCs w:val="24"/>
+        </w:rPr>
+        <w:t xml:space="preserve">모델을 구현했고 </w:t>
+      </w:r>
+      <w:r>
+        <w:rPr>
+          <w:sz w:val="22"/>
+          <w:szCs w:val="24"/>
+        </w:rPr>
+        <w:t>4</w:t>
+      </w:r>
+      <w:r>
+        <w:rPr>
+          <w:rFonts w:hint="eastAsia"/>
+          <w:sz w:val="22"/>
+          <w:szCs w:val="24"/>
+        </w:rPr>
+        <w:t>개의 데이터셋에 대해 그 성능을 비교했음.</w:t>
+      </w:r>
+    </w:p>
+    <w:p>
+      <w:pPr>
+        <w:rPr>
+          <w:sz w:val="22"/>
+          <w:szCs w:val="24"/>
+        </w:rPr>
+      </w:pPr>
+    </w:p>
+    <w:p>
+      <w:pPr>
+        <w:rPr>
+          <w:rFonts w:hint="eastAsia"/>
+          <w:b/>
+          <w:bCs/>
+          <w:sz w:val="36"/>
+          <w:szCs w:val="36"/>
+        </w:rPr>
+      </w:pPr>
+      <w:r>
+        <w:rPr>
+          <w:rFonts w:hint="eastAsia"/>
+          <w:b/>
+          <w:bCs/>
+          <w:sz w:val="36"/>
+          <w:szCs w:val="36"/>
+        </w:rPr>
+        <w:t>2</w:t>
+      </w:r>
+      <w:r>
+        <w:rPr>
+          <w:b/>
+          <w:bCs/>
+          <w:sz w:val="36"/>
+          <w:szCs w:val="36"/>
+        </w:rPr>
+        <w:t xml:space="preserve">. </w:t>
+      </w:r>
+      <w:r>
+        <w:rPr>
+          <w:rFonts w:hint="eastAsia"/>
+          <w:b/>
+          <w:bCs/>
+          <w:sz w:val="36"/>
+          <w:szCs w:val="36"/>
+        </w:rPr>
+        <w:t>모델</w:t>
+      </w:r>
+    </w:p>
+    <w:p>
+      <w:pPr>
+        <w:rPr>
+          <w:sz w:val="22"/>
+          <w:szCs w:val="24"/>
+        </w:rPr>
+      </w:pPr>
+    </w:p>
+    <w:p>
+      <w:pPr>
+        <w:rPr>
+          <w:rFonts w:hint="eastAsia"/>
+          <w:sz w:val="28"/>
+          <w:szCs w:val="28"/>
+        </w:rPr>
+      </w:pPr>
+      <w:r>
+        <w:rPr>
+          <w:sz w:val="28"/>
+          <w:szCs w:val="28"/>
+        </w:rPr>
+        <w:t xml:space="preserve">- </w:t>
+      </w:r>
+      <w:r>
+        <w:rPr>
+          <w:rFonts w:hint="eastAsia"/>
+          <w:sz w:val="28"/>
+          <w:szCs w:val="28"/>
         </w:rPr>
         <w:t>L</w:t>
       </w:r>
       <w:r>
         <w:rPr>
-          <w:sz w:val="22"/>
-          <w:szCs w:val="24"/>
+          <w:sz w:val="28"/>
+          <w:szCs w:val="28"/>
         </w:rPr>
         <w:t>STM model</w:t>
       </w:r>
+      <w:r>
+        <w:rPr>
+          <w:sz w:val="28"/>
+          <w:szCs w:val="28"/>
+        </w:rPr>
+        <w:t xml:space="preserve"> -</w:t>
+      </w:r>
     </w:p>
     <w:p>
       <w:pPr>
         <w:jc w:val="center"/>
         <w:rPr>
+          <w:rFonts w:hint="eastAsia"/>
           <w:sz w:val="22"/>
           <w:szCs w:val="24"/>
         </w:rPr>
@@ -278,7 +673,7 @@
                     </pic:cNvPicPr>
                   </pic:nvPicPr>
                   <pic:blipFill>
-                    <a:blip r:embed="rId6">
+                    <a:blip r:embed="rId5">
                       <a:extLst>
                         <a:ext uri="{28A0092B-C50C-407E-A947-70E740481C1C}">
                           <a14:useLocalDpi xmlns:a14="http://schemas.microsoft.com/office/drawing/2010/main" val="0"/>
@@ -313,22 +708,29 @@
     <w:p>
       <w:pPr>
         <w:rPr>
-          <w:sz w:val="22"/>
-          <w:szCs w:val="24"/>
-        </w:rPr>
-      </w:pPr>
-      <w:r>
-        <w:rPr>
-          <w:rFonts w:hint="eastAsia"/>
-          <w:sz w:val="22"/>
+          <w:sz w:val="24"/>
+          <w:szCs w:val="24"/>
+        </w:rPr>
+      </w:pPr>
+      <w:r>
+        <w:rPr>
+          <w:sz w:val="24"/>
           <w:szCs w:val="24"/>
         </w:rPr>
         <w:lastRenderedPageBreak/>
+        <w:t xml:space="preserve">* </w:t>
+      </w:r>
+      <w:r>
+        <w:rPr>
+          <w:rFonts w:hint="eastAsia"/>
+          <w:sz w:val="24"/>
+          <w:szCs w:val="24"/>
+        </w:rPr>
         <w:t>T</w:t>
       </w:r>
       <w:r>
         <w:rPr>
-          <w:sz w:val="22"/>
+          <w:sz w:val="24"/>
           <w:szCs w:val="24"/>
         </w:rPr>
         <w:t>ime distributed layer</w:t>
@@ -336,10 +738,25 @@
       <w:r>
         <w:rPr>
           <w:rFonts w:hint="eastAsia"/>
-          <w:sz w:val="22"/>
+          <w:sz w:val="24"/>
           <w:szCs w:val="24"/>
         </w:rPr>
         <w:t>의 필요성</w:t>
+      </w:r>
+      <w:r>
+        <w:rPr>
+          <w:rFonts w:hint="eastAsia"/>
+          <w:sz w:val="24"/>
+          <w:szCs w:val="24"/>
+        </w:rPr>
+        <w:t xml:space="preserve"> </w:t>
+      </w:r>
+      <w:r>
+        <w:rPr>
+          <w:sz w:val="24"/>
+          <w:szCs w:val="24"/>
+        </w:rPr>
+        <w:t>*</w:t>
       </w:r>
     </w:p>
     <w:p>
@@ -395,6 +812,101 @@
             <wp:extent cx="5553075" cy="3714750"/>
             <wp:effectExtent l="0" t="0" r="9525" b="0"/>
             <wp:docPr id="3" name="그림 3"/>
+            <wp:cNvGraphicFramePr>
+              <a:graphicFrameLocks xmlns:a="http://schemas.openxmlformats.org/drawingml/2006/main" noChangeAspect="1"/>
+            </wp:cNvGraphicFramePr>
+            <a:graphic xmlns:a="http://schemas.openxmlformats.org/drawingml/2006/main">
+              <a:graphicData uri="http://schemas.openxmlformats.org/drawingml/2006/picture">
+                <pic:pic xmlns:pic="http://schemas.openxmlformats.org/drawingml/2006/picture">
+                  <pic:nvPicPr>
+                    <pic:cNvPr id="1" name=""/>
+                    <pic:cNvPicPr/>
+                  </pic:nvPicPr>
+                  <pic:blipFill>
+                    <a:blip r:embed="rId6"/>
+                    <a:stretch>
+                      <a:fillRect/>
+                    </a:stretch>
+                  </pic:blipFill>
+                  <pic:spPr>
+                    <a:xfrm>
+                      <a:off x="0" y="0"/>
+                      <a:ext cx="5553075" cy="3714750"/>
+                    </a:xfrm>
+                    <a:prstGeom prst="rect">
+                      <a:avLst/>
+                    </a:prstGeom>
+                  </pic:spPr>
+                </pic:pic>
+              </a:graphicData>
+            </a:graphic>
+          </wp:inline>
+        </w:drawing>
+      </w:r>
+    </w:p>
+    <w:p>
+      <w:pPr>
+        <w:rPr>
+          <w:sz w:val="22"/>
+          <w:szCs w:val="24"/>
+        </w:rPr>
+      </w:pPr>
+      <w:r>
+        <w:rPr>
+          <w:rFonts w:hint="eastAsia"/>
+          <w:sz w:val="22"/>
+          <w:szCs w:val="24"/>
+        </w:rPr>
+        <w:t>-</w:t>
+      </w:r>
+      <w:r>
+        <w:rPr>
+          <w:rFonts w:hint="eastAsia"/>
+          <w:sz w:val="22"/>
+          <w:szCs w:val="24"/>
+        </w:rPr>
+        <w:t xml:space="preserve"> </w:t>
+      </w:r>
+      <w:r>
+        <w:rPr>
+          <w:rFonts w:hint="eastAsia"/>
+          <w:sz w:val="22"/>
+          <w:szCs w:val="24"/>
+        </w:rPr>
+        <w:t>T</w:t>
+      </w:r>
+      <w:r>
+        <w:rPr>
+          <w:sz w:val="22"/>
+          <w:szCs w:val="24"/>
+        </w:rPr>
+        <w:t>ime distributed layer</w:t>
+      </w:r>
+      <w:r>
+        <w:rPr>
+          <w:rFonts w:hint="eastAsia"/>
+          <w:sz w:val="22"/>
+          <w:szCs w:val="24"/>
+        </w:rPr>
+        <w:t>가 없을 때</w:t>
+      </w:r>
+    </w:p>
+    <w:p>
+      <w:pPr>
+        <w:rPr>
+          <w:sz w:val="22"/>
+          <w:szCs w:val="24"/>
+        </w:rPr>
+      </w:pPr>
+      <w:r>
+        <w:rPr>
+          <w:noProof/>
+        </w:rPr>
+        <w:drawing>
+          <wp:inline distT="0" distB="0" distL="0" distR="0" wp14:anchorId="23A5CF71" wp14:editId="5169DA00">
+            <wp:extent cx="4514850" cy="3337868"/>
+            <wp:effectExtent l="0" t="0" r="0" b="0"/>
+            <wp:docPr id="4" name="그림 4"/>
             <wp:cNvGraphicFramePr>
               <a:graphicFrameLocks xmlns:a="http://schemas.openxmlformats.org/drawingml/2006/main" noChangeAspect="1"/>
             </wp:cNvGraphicFramePr>
@@ -414,101 +926,6 @@
                   <pic:spPr>
                     <a:xfrm>
                       <a:off x="0" y="0"/>
-                      <a:ext cx="5553075" cy="3714750"/>
-                    </a:xfrm>
-                    <a:prstGeom prst="rect">
-                      <a:avLst/>
-                    </a:prstGeom>
-                  </pic:spPr>
-                </pic:pic>
-              </a:graphicData>
-            </a:graphic>
-          </wp:inline>
-        </w:drawing>
-      </w:r>
-    </w:p>
-    <w:p>
-      <w:pPr>
-        <w:rPr>
-          <w:sz w:val="22"/>
-          <w:szCs w:val="24"/>
-        </w:rPr>
-      </w:pPr>
-      <w:r>
-        <w:rPr>
-          <w:rFonts w:hint="eastAsia"/>
-          <w:sz w:val="22"/>
-          <w:szCs w:val="24"/>
-        </w:rPr>
-        <w:t>-</w:t>
-      </w:r>
-      <w:r>
-        <w:rPr>
-          <w:rFonts w:hint="eastAsia"/>
-          <w:sz w:val="22"/>
-          <w:szCs w:val="24"/>
-        </w:rPr>
-        <w:t xml:space="preserve"> </w:t>
-      </w:r>
-      <w:r>
-        <w:rPr>
-          <w:rFonts w:hint="eastAsia"/>
-          <w:sz w:val="22"/>
-          <w:szCs w:val="24"/>
-        </w:rPr>
-        <w:t>T</w:t>
-      </w:r>
-      <w:r>
-        <w:rPr>
-          <w:sz w:val="22"/>
-          <w:szCs w:val="24"/>
-        </w:rPr>
-        <w:t>ime distributed layer</w:t>
-      </w:r>
-      <w:r>
-        <w:rPr>
-          <w:rFonts w:hint="eastAsia"/>
-          <w:sz w:val="22"/>
-          <w:szCs w:val="24"/>
-        </w:rPr>
-        <w:t>가 없을 때</w:t>
-      </w:r>
-    </w:p>
-    <w:p>
-      <w:pPr>
-        <w:rPr>
-          <w:sz w:val="22"/>
-          <w:szCs w:val="24"/>
-        </w:rPr>
-      </w:pPr>
-      <w:r>
-        <w:rPr>
-          <w:noProof/>
-        </w:rPr>
-        <w:drawing>
-          <wp:inline distT="0" distB="0" distL="0" distR="0" wp14:anchorId="23A5CF71" wp14:editId="5169DA00">
-            <wp:extent cx="4514850" cy="3337868"/>
-            <wp:effectExtent l="0" t="0" r="0" b="0"/>
-            <wp:docPr id="4" name="그림 4"/>
-            <wp:cNvGraphicFramePr>
-              <a:graphicFrameLocks xmlns:a="http://schemas.openxmlformats.org/drawingml/2006/main" noChangeAspect="1"/>
-            </wp:cNvGraphicFramePr>
-            <a:graphic xmlns:a="http://schemas.openxmlformats.org/drawingml/2006/main">
-              <a:graphicData uri="http://schemas.openxmlformats.org/drawingml/2006/picture">
-                <pic:pic xmlns:pic="http://schemas.openxmlformats.org/drawingml/2006/picture">
-                  <pic:nvPicPr>
-                    <pic:cNvPr id="1" name=""/>
-                    <pic:cNvPicPr/>
-                  </pic:nvPicPr>
-                  <pic:blipFill>
-                    <a:blip r:embed="rId8"/>
-                    <a:stretch>
-                      <a:fillRect/>
-                    </a:stretch>
-                  </pic:blipFill>
-                  <pic:spPr>
-                    <a:xfrm>
-                      <a:off x="0" y="0"/>
                       <a:ext cx="4516494" cy="3339083"/>
                     </a:xfrm>
                     <a:prstGeom prst="rect">
@@ -533,17 +950,31 @@
     <w:p>
       <w:pPr>
         <w:rPr>
-          <w:sz w:val="22"/>
-          <w:szCs w:val="24"/>
-        </w:rPr>
-      </w:pPr>
-      <w:r>
-        <w:rPr>
-          <w:sz w:val="22"/>
-          <w:szCs w:val="24"/>
+          <w:sz w:val="28"/>
+          <w:szCs w:val="28"/>
+        </w:rPr>
+      </w:pPr>
+      <w:r>
+        <w:rPr>
+          <w:sz w:val="28"/>
+          <w:szCs w:val="28"/>
         </w:rPr>
         <w:lastRenderedPageBreak/>
+        <w:t xml:space="preserve">- </w:t>
+      </w:r>
+      <w:r>
+        <w:rPr>
+          <w:sz w:val="28"/>
+          <w:szCs w:val="28"/>
+        </w:rPr>
         <w:t>VAE(LSTM or Conv) model</w:t>
+      </w:r>
+      <w:r>
+        <w:rPr>
+          <w:sz w:val="28"/>
+          <w:szCs w:val="28"/>
+        </w:rPr>
+        <w:t xml:space="preserve"> -</w:t>
       </w:r>
     </w:p>
     <w:p>
@@ -611,7 +1042,7 @@
                     <pic:cNvPicPr/>
                   </pic:nvPicPr>
                   <pic:blipFill>
-                    <a:blip r:embed="rId9"/>
+                    <a:blip r:embed="rId8"/>
                     <a:stretch>
                       <a:fillRect/>
                     </a:stretch>
@@ -865,7 +1296,7 @@
                     </pic:cNvPicPr>
                   </pic:nvPicPr>
                   <pic:blipFill>
-                    <a:blip r:embed="rId10">
+                    <a:blip r:embed="rId9">
                       <a:extLst>
                         <a:ext uri="{28A0092B-C50C-407E-A947-70E740481C1C}">
                           <a14:useLocalDpi xmlns:a14="http://schemas.microsoft.com/office/drawing/2010/main" val="0"/>
@@ -900,15 +1331,93 @@
     <w:p>
       <w:pPr>
         <w:rPr>
-          <w:sz w:val="22"/>
-        </w:rPr>
-      </w:pPr>
-      <w:r>
-        <w:rPr>
-          <w:rFonts w:hint="eastAsia"/>
-          <w:sz w:val="22"/>
+          <w:sz w:val="24"/>
+          <w:szCs w:val="24"/>
+        </w:rPr>
+      </w:pPr>
+      <w:r>
+        <w:rPr>
+          <w:sz w:val="24"/>
+          <w:szCs w:val="24"/>
         </w:rPr>
         <w:lastRenderedPageBreak/>
+        <w:t xml:space="preserve">* </w:t>
+      </w:r>
+      <w:r>
+        <w:rPr>
+          <w:rFonts w:hint="eastAsia"/>
+          <w:sz w:val="24"/>
+          <w:szCs w:val="24"/>
+        </w:rPr>
+        <w:t>V</w:t>
+      </w:r>
+      <w:r>
+        <w:rPr>
+          <w:sz w:val="24"/>
+          <w:szCs w:val="24"/>
+        </w:rPr>
+        <w:t xml:space="preserve">AE </w:t>
+      </w:r>
+      <w:r>
+        <w:rPr>
+          <w:rFonts w:hint="eastAsia"/>
+          <w:sz w:val="24"/>
+          <w:szCs w:val="24"/>
+        </w:rPr>
+        <w:t xml:space="preserve">모델의 특징 </w:t>
+      </w:r>
+      <w:r>
+        <w:rPr>
+          <w:sz w:val="24"/>
+          <w:szCs w:val="24"/>
+        </w:rPr>
+        <w:t>*</w:t>
+      </w:r>
+    </w:p>
+    <w:p>
+      <w:pPr>
+        <w:rPr>
+          <w:sz w:val="22"/>
+        </w:rPr>
+      </w:pPr>
+      <w:r>
+        <w:rPr>
+          <w:rFonts w:hint="eastAsia"/>
+          <w:sz w:val="22"/>
+        </w:rPr>
+        <w:t>V</w:t>
+      </w:r>
+      <w:r>
+        <w:rPr>
+          <w:sz w:val="22"/>
+        </w:rPr>
+        <w:t xml:space="preserve">AE </w:t>
+      </w:r>
+      <w:r>
+        <w:rPr>
+          <w:rFonts w:hint="eastAsia"/>
+          <w:sz w:val="22"/>
+        </w:rPr>
+        <w:t xml:space="preserve">모델의 경우 </w:t>
+      </w:r>
+      <w:r>
+        <w:rPr>
+          <w:sz w:val="22"/>
+        </w:rPr>
+        <w:t xml:space="preserve">LSTM </w:t>
+      </w:r>
+      <w:r>
+        <w:rPr>
+          <w:rFonts w:hint="eastAsia"/>
+          <w:sz w:val="22"/>
+        </w:rPr>
+        <w:t xml:space="preserve">모델과 다르게 </w:t>
+      </w:r>
+      <w:r>
+        <w:rPr>
+          <w:rFonts w:hint="eastAsia"/>
+          <w:sz w:val="22"/>
+        </w:rPr>
         <w:t xml:space="preserve">아래와 같이 </w:t>
       </w:r>
       <w:r>
@@ -963,6 +1472,14 @@
         </w:rPr>
         <w:t>를 계산할 수 있음</w:t>
       </w:r>
+    </w:p>
+    <w:p>
+      <w:pPr>
+        <w:rPr>
+          <w:rFonts w:hint="eastAsia"/>
+          <w:sz w:val="22"/>
+        </w:rPr>
+      </w:pPr>
     </w:p>
     <w:p>
       <w:pPr>
@@ -980,6 +1497,62 @@
             <wp:extent cx="3629025" cy="2524125"/>
             <wp:effectExtent l="0" t="0" r="9525" b="9525"/>
             <wp:docPr id="8" name="그림 8"/>
+            <wp:cNvGraphicFramePr>
+              <a:graphicFrameLocks xmlns:a="http://schemas.openxmlformats.org/drawingml/2006/main" noChangeAspect="1"/>
+            </wp:cNvGraphicFramePr>
+            <a:graphic xmlns:a="http://schemas.openxmlformats.org/drawingml/2006/main">
+              <a:graphicData uri="http://schemas.openxmlformats.org/drawingml/2006/picture">
+                <pic:pic xmlns:pic="http://schemas.openxmlformats.org/drawingml/2006/picture">
+                  <pic:nvPicPr>
+                    <pic:cNvPr id="1" name=""/>
+                    <pic:cNvPicPr/>
+                  </pic:nvPicPr>
+                  <pic:blipFill>
+                    <a:blip r:embed="rId10"/>
+                    <a:stretch>
+                      <a:fillRect/>
+                    </a:stretch>
+                  </pic:blipFill>
+                  <pic:spPr>
+                    <a:xfrm>
+                      <a:off x="0" y="0"/>
+                      <a:ext cx="3629025" cy="2524125"/>
+                    </a:xfrm>
+                    <a:prstGeom prst="rect">
+                      <a:avLst/>
+                    </a:prstGeom>
+                  </pic:spPr>
+                </pic:pic>
+              </a:graphicData>
+            </a:graphic>
+          </wp:inline>
+        </w:drawing>
+      </w:r>
+    </w:p>
+    <w:p>
+      <w:pPr>
+        <w:jc w:val="center"/>
+        <w:rPr>
+          <w:sz w:val="22"/>
+        </w:rPr>
+      </w:pPr>
+    </w:p>
+    <w:p>
+      <w:pPr>
+        <w:jc w:val="center"/>
+        <w:rPr>
+          <w:sz w:val="22"/>
+        </w:rPr>
+      </w:pPr>
+      <w:r>
+        <w:rPr>
+          <w:noProof/>
+        </w:rPr>
+        <w:drawing>
+          <wp:inline distT="0" distB="0" distL="0" distR="0" wp14:anchorId="7C39F1E1" wp14:editId="560147F0">
+            <wp:extent cx="3800475" cy="2619375"/>
+            <wp:effectExtent l="0" t="0" r="9525" b="9525"/>
+            <wp:docPr id="9" name="그림 9"/>
             <wp:cNvGraphicFramePr>
               <a:graphicFrameLocks xmlns:a="http://schemas.openxmlformats.org/drawingml/2006/main" noChangeAspect="1"/>
             </wp:cNvGraphicFramePr>
@@ -999,7 +1572,7 @@
                   <pic:spPr>
                     <a:xfrm>
                       <a:off x="0" y="0"/>
-                      <a:ext cx="3629025" cy="2524125"/>
+                      <a:ext cx="3800475" cy="2619375"/>
                     </a:xfrm>
                     <a:prstGeom prst="rect">
                       <a:avLst/>
@@ -1014,15 +1587,82 @@
     </w:p>
     <w:p>
       <w:pPr>
-        <w:jc w:val="center"/>
-        <w:rPr>
-          <w:sz w:val="22"/>
-        </w:rPr>
-      </w:pPr>
-    </w:p>
-    <w:p>
-      <w:pPr>
-        <w:jc w:val="center"/>
+        <w:rPr>
+          <w:sz w:val="22"/>
+        </w:rPr>
+      </w:pPr>
+    </w:p>
+    <w:p>
+      <w:pPr>
+        <w:rPr>
+          <w:sz w:val="22"/>
+        </w:rPr>
+      </w:pPr>
+    </w:p>
+    <w:p>
+      <w:pPr>
+        <w:rPr>
+          <w:sz w:val="22"/>
+        </w:rPr>
+      </w:pPr>
+    </w:p>
+    <w:p>
+      <w:pPr>
+        <w:rPr>
+          <w:rFonts w:hint="eastAsia"/>
+          <w:sz w:val="22"/>
+        </w:rPr>
+      </w:pPr>
+    </w:p>
+    <w:p>
+      <w:pPr>
+        <w:rPr>
+          <w:sz w:val="28"/>
+          <w:szCs w:val="28"/>
+        </w:rPr>
+      </w:pPr>
+      <w:r>
+        <w:rPr>
+          <w:sz w:val="28"/>
+          <w:szCs w:val="28"/>
+        </w:rPr>
+        <w:lastRenderedPageBreak/>
+        <w:t xml:space="preserve">- </w:t>
+      </w:r>
+      <w:proofErr w:type="spellStart"/>
+      <w:r>
+        <w:rPr>
+          <w:rFonts w:hint="eastAsia"/>
+          <w:sz w:val="28"/>
+          <w:szCs w:val="28"/>
+        </w:rPr>
+        <w:t>T</w:t>
+      </w:r>
+      <w:r>
+        <w:rPr>
+          <w:sz w:val="28"/>
+          <w:szCs w:val="28"/>
+        </w:rPr>
+        <w:t>adGAN</w:t>
+      </w:r>
+      <w:proofErr w:type="spellEnd"/>
+      <w:r>
+        <w:rPr>
+          <w:sz w:val="28"/>
+          <w:szCs w:val="28"/>
+        </w:rPr>
+        <w:t xml:space="preserve"> model</w:t>
+      </w:r>
+      <w:r>
+        <w:rPr>
+          <w:sz w:val="28"/>
+          <w:szCs w:val="28"/>
+        </w:rPr>
+        <w:t xml:space="preserve"> -</w:t>
+      </w:r>
+    </w:p>
+    <w:p>
+      <w:pPr>
         <w:rPr>
           <w:sz w:val="22"/>
         </w:rPr>
@@ -1032,10 +1672,10 @@
           <w:noProof/>
         </w:rPr>
         <w:drawing>
-          <wp:inline distT="0" distB="0" distL="0" distR="0" wp14:anchorId="7C39F1E1" wp14:editId="560147F0">
-            <wp:extent cx="3800475" cy="2619375"/>
-            <wp:effectExtent l="0" t="0" r="9525" b="9525"/>
-            <wp:docPr id="9" name="그림 9"/>
+          <wp:inline distT="0" distB="0" distL="0" distR="0" wp14:anchorId="4848AACA" wp14:editId="26CCD490">
+            <wp:extent cx="5438775" cy="4419600"/>
+            <wp:effectExtent l="0" t="0" r="9525" b="0"/>
+            <wp:docPr id="7" name="그림 7"/>
             <wp:cNvGraphicFramePr>
               <a:graphicFrameLocks xmlns:a="http://schemas.openxmlformats.org/drawingml/2006/main" noChangeAspect="1"/>
             </wp:cNvGraphicFramePr>
@@ -1055,116 +1695,6 @@
                   <pic:spPr>
                     <a:xfrm>
                       <a:off x="0" y="0"/>
-                      <a:ext cx="3800475" cy="2619375"/>
-                    </a:xfrm>
-                    <a:prstGeom prst="rect">
-                      <a:avLst/>
-                    </a:prstGeom>
-                  </pic:spPr>
-                </pic:pic>
-              </a:graphicData>
-            </a:graphic>
-          </wp:inline>
-        </w:drawing>
-      </w:r>
-    </w:p>
-    <w:p>
-      <w:pPr>
-        <w:rPr>
-          <w:sz w:val="22"/>
-        </w:rPr>
-      </w:pPr>
-    </w:p>
-    <w:p>
-      <w:pPr>
-        <w:rPr>
-          <w:sz w:val="22"/>
-        </w:rPr>
-      </w:pPr>
-    </w:p>
-    <w:p>
-      <w:pPr>
-        <w:rPr>
-          <w:sz w:val="22"/>
-        </w:rPr>
-      </w:pPr>
-    </w:p>
-    <w:p>
-      <w:pPr>
-        <w:rPr>
-          <w:sz w:val="22"/>
-        </w:rPr>
-      </w:pPr>
-    </w:p>
-    <w:p>
-      <w:pPr>
-        <w:rPr>
-          <w:sz w:val="22"/>
-        </w:rPr>
-      </w:pPr>
-    </w:p>
-    <w:p>
-      <w:pPr>
-        <w:rPr>
-          <w:sz w:val="22"/>
-        </w:rPr>
-      </w:pPr>
-    </w:p>
-    <w:p>
-      <w:pPr>
-        <w:rPr>
-          <w:sz w:val="22"/>
-        </w:rPr>
-      </w:pPr>
-      <w:r>
-        <w:rPr>
-          <w:rFonts w:hint="eastAsia"/>
-          <w:sz w:val="22"/>
-        </w:rPr>
-        <w:lastRenderedPageBreak/>
-        <w:t>T</w:t>
-      </w:r>
-      <w:r>
-        <w:rPr>
-          <w:sz w:val="22"/>
-        </w:rPr>
-        <w:t>adGAN model</w:t>
-      </w:r>
-    </w:p>
-    <w:p>
-      <w:pPr>
-        <w:rPr>
-          <w:sz w:val="22"/>
-        </w:rPr>
-      </w:pPr>
-      <w:r>
-        <w:rPr>
-          <w:noProof/>
-        </w:rPr>
-        <w:drawing>
-          <wp:inline distT="0" distB="0" distL="0" distR="0" wp14:anchorId="4848AACA" wp14:editId="26CCD490">
-            <wp:extent cx="5438775" cy="4419600"/>
-            <wp:effectExtent l="0" t="0" r="9525" b="0"/>
-            <wp:docPr id="7" name="그림 7"/>
-            <wp:cNvGraphicFramePr>
-              <a:graphicFrameLocks xmlns:a="http://schemas.openxmlformats.org/drawingml/2006/main" noChangeAspect="1"/>
-            </wp:cNvGraphicFramePr>
-            <a:graphic xmlns:a="http://schemas.openxmlformats.org/drawingml/2006/main">
-              <a:graphicData uri="http://schemas.openxmlformats.org/drawingml/2006/picture">
-                <pic:pic xmlns:pic="http://schemas.openxmlformats.org/drawingml/2006/picture">
-                  <pic:nvPicPr>
-                    <pic:cNvPr id="1" name=""/>
-                    <pic:cNvPicPr/>
-                  </pic:nvPicPr>
-                  <pic:blipFill>
-                    <a:blip r:embed="rId13"/>
-                    <a:stretch>
-                      <a:fillRect/>
-                    </a:stretch>
-                  </pic:blipFill>
-                  <pic:spPr>
-                    <a:xfrm>
-                      <a:off x="0" y="0"/>
                       <a:ext cx="5438775" cy="4419600"/>
                     </a:xfrm>
                     <a:prstGeom prst="rect">
@@ -1380,12 +1910,14 @@
         </w:rPr>
         <w:t xml:space="preserve">와 </w:t>
       </w:r>
+      <w:proofErr w:type="spellStart"/>
       <w:r>
         <w:rPr>
           <w:sz w:val="22"/>
         </w:rPr>
         <w:t>z~Pz</w:t>
       </w:r>
+      <w:proofErr w:type="spellEnd"/>
       <w:r>
         <w:rPr>
           <w:rFonts w:hint="eastAsia"/>
@@ -1485,25 +2017,499 @@
     <w:p>
       <w:pPr>
         <w:rPr>
-          <w:sz w:val="22"/>
-        </w:rPr>
-      </w:pPr>
-      <w:r>
-        <w:rPr>
-          <w:rFonts w:hint="eastAsia"/>
-          <w:sz w:val="22"/>
+          <w:b/>
+          <w:bCs/>
+          <w:sz w:val="32"/>
+          <w:szCs w:val="32"/>
+        </w:rPr>
+      </w:pPr>
+      <w:r>
+        <w:rPr>
+          <w:rFonts w:hint="eastAsia"/>
+          <w:b/>
+          <w:bCs/>
+          <w:sz w:val="32"/>
+          <w:szCs w:val="32"/>
         </w:rPr>
         <w:lastRenderedPageBreak/>
-        <w:t>성능비교</w:t>
-      </w:r>
-    </w:p>
-    <w:p>
-      <w:pPr>
-        <w:rPr>
-          <w:rFonts w:hint="eastAsia"/>
-          <w:sz w:val="22"/>
-        </w:rPr>
-      </w:pPr>
+        <w:t>3</w:t>
+      </w:r>
+      <w:r>
+        <w:rPr>
+          <w:b/>
+          <w:bCs/>
+          <w:sz w:val="32"/>
+          <w:szCs w:val="32"/>
+        </w:rPr>
+        <w:t xml:space="preserve">. </w:t>
+      </w:r>
+      <w:r>
+        <w:rPr>
+          <w:rFonts w:hint="eastAsia"/>
+          <w:b/>
+          <w:bCs/>
+          <w:sz w:val="32"/>
+          <w:szCs w:val="32"/>
+        </w:rPr>
+        <w:t>실험결과</w:t>
+      </w:r>
+    </w:p>
+    <w:p>
+      <w:pPr>
+        <w:rPr>
+          <w:sz w:val="22"/>
+        </w:rPr>
+      </w:pPr>
+    </w:p>
+    <w:p>
+      <w:pPr>
+        <w:rPr>
+          <w:sz w:val="22"/>
+        </w:rPr>
+      </w:pPr>
+      <w:r>
+        <w:rPr>
+          <w:rFonts w:hint="eastAsia"/>
+          <w:sz w:val="22"/>
+        </w:rPr>
+        <w:t xml:space="preserve">성능 비교에는 </w:t>
+      </w:r>
+      <w:r>
+        <w:rPr>
+          <w:sz w:val="22"/>
+        </w:rPr>
+        <w:t>ROC-AUC score</w:t>
+      </w:r>
+      <w:r>
+        <w:rPr>
+          <w:rFonts w:hint="eastAsia"/>
+          <w:sz w:val="22"/>
+        </w:rPr>
+        <w:t>를 사용</w:t>
+      </w:r>
+      <w:r>
+        <w:rPr>
+          <w:rFonts w:hint="eastAsia"/>
+          <w:sz w:val="22"/>
+        </w:rPr>
+        <w:t>함</w:t>
+      </w:r>
+      <w:r>
+        <w:rPr>
+          <w:rFonts w:hint="eastAsia"/>
+          <w:sz w:val="22"/>
+        </w:rPr>
+        <w:t>.</w:t>
+      </w:r>
+      <w:r>
+        <w:rPr>
+          <w:sz w:val="22"/>
+        </w:rPr>
+        <w:t xml:space="preserve"> </w:t>
+      </w:r>
+      <w:r>
+        <w:rPr>
+          <w:rFonts w:hint="eastAsia"/>
+          <w:sz w:val="22"/>
+        </w:rPr>
+        <w:t>R</w:t>
+      </w:r>
+      <w:r>
+        <w:rPr>
+          <w:sz w:val="22"/>
+        </w:rPr>
+        <w:t>OC curve</w:t>
+      </w:r>
+      <w:r>
+        <w:rPr>
+          <w:rFonts w:hint="eastAsia"/>
+          <w:sz w:val="22"/>
+        </w:rPr>
+        <w:t xml:space="preserve">는 </w:t>
+      </w:r>
+      <w:r>
+        <w:rPr>
+          <w:sz w:val="22"/>
+        </w:rPr>
+        <w:t>FPR(False Positive Rate)</w:t>
+      </w:r>
+      <w:r>
+        <w:rPr>
+          <w:rFonts w:hint="eastAsia"/>
+          <w:sz w:val="22"/>
+        </w:rPr>
+        <w:t xml:space="preserve">이 변할 때 </w:t>
+      </w:r>
+      <w:r>
+        <w:rPr>
+          <w:sz w:val="22"/>
+        </w:rPr>
+        <w:t>TPR(True Positive Rate)</w:t>
+      </w:r>
+      <w:r>
+        <w:rPr>
+          <w:rFonts w:hint="eastAsia"/>
+          <w:sz w:val="22"/>
+        </w:rPr>
+        <w:t>이 어떻게 변하는지를 나타내는 곡선</w:t>
+      </w:r>
+      <w:r>
+        <w:rPr>
+          <w:rFonts w:hint="eastAsia"/>
+          <w:sz w:val="22"/>
+        </w:rPr>
+        <w:t>임</w:t>
+      </w:r>
+      <w:r>
+        <w:rPr>
+          <w:rFonts w:hint="eastAsia"/>
+          <w:sz w:val="22"/>
+        </w:rPr>
+        <w:t>.</w:t>
+      </w:r>
+      <w:r>
+        <w:rPr>
+          <w:sz w:val="22"/>
+        </w:rPr>
+        <w:t xml:space="preserve"> AUC(Area Under Curve) </w:t>
+      </w:r>
+      <w:r>
+        <w:rPr>
+          <w:rFonts w:hint="eastAsia"/>
+          <w:sz w:val="22"/>
+        </w:rPr>
+        <w:t xml:space="preserve">값은 </w:t>
+      </w:r>
+      <w:r>
+        <w:rPr>
+          <w:sz w:val="22"/>
+        </w:rPr>
+        <w:t xml:space="preserve">ROC </w:t>
+      </w:r>
+      <w:r>
+        <w:rPr>
+          <w:rFonts w:hint="eastAsia"/>
+          <w:sz w:val="22"/>
+        </w:rPr>
+        <w:t>곡선 밑의 면적을 구한 것으로</w:t>
+      </w:r>
+      <w:r>
+        <w:rPr>
+          <w:sz w:val="22"/>
+        </w:rPr>
+        <w:t>, 1</w:t>
+      </w:r>
+      <w:r>
+        <w:rPr>
+          <w:rFonts w:hint="eastAsia"/>
+          <w:sz w:val="22"/>
+        </w:rPr>
+        <w:t>에 가까울수록 좋은 수치</w:t>
+      </w:r>
+      <w:r>
+        <w:rPr>
+          <w:rFonts w:hint="eastAsia"/>
+          <w:sz w:val="22"/>
+        </w:rPr>
+        <w:t>임</w:t>
+      </w:r>
+      <w:r>
+        <w:rPr>
+          <w:rFonts w:hint="eastAsia"/>
+          <w:sz w:val="22"/>
+        </w:rPr>
+        <w:t>.</w:t>
+      </w:r>
+      <w:r>
+        <w:rPr>
+          <w:sz w:val="22"/>
+        </w:rPr>
+        <w:t xml:space="preserve"> Anomaly detection </w:t>
+      </w:r>
+      <w:r>
+        <w:rPr>
+          <w:rFonts w:hint="eastAsia"/>
+          <w:sz w:val="22"/>
+        </w:rPr>
+        <w:t xml:space="preserve">모델의 경우 </w:t>
+      </w:r>
+      <w:r>
+        <w:rPr>
+          <w:sz w:val="22"/>
+        </w:rPr>
+        <w:t>Threshold</w:t>
+      </w:r>
+      <w:r>
+        <w:rPr>
+          <w:rFonts w:hint="eastAsia"/>
+          <w:sz w:val="22"/>
+        </w:rPr>
+        <w:t xml:space="preserve">의 값에 따라 그 성능이 달라지는데 </w:t>
+      </w:r>
+      <w:r>
+        <w:rPr>
+          <w:sz w:val="22"/>
+        </w:rPr>
+        <w:t>ROC-AUC score</w:t>
+      </w:r>
+      <w:r>
+        <w:rPr>
+          <w:rFonts w:hint="eastAsia"/>
+          <w:sz w:val="22"/>
+        </w:rPr>
+        <w:t xml:space="preserve">는 모든 </w:t>
+      </w:r>
+      <w:r>
+        <w:rPr>
+          <w:sz w:val="22"/>
+        </w:rPr>
+        <w:t>Threshold</w:t>
+      </w:r>
+      <w:r>
+        <w:rPr>
+          <w:rFonts w:hint="eastAsia"/>
+          <w:sz w:val="22"/>
+        </w:rPr>
+        <w:t>에 대해서 모델의 성능을 평가</w:t>
+      </w:r>
+      <w:r>
+        <w:rPr>
+          <w:rFonts w:hint="eastAsia"/>
+          <w:sz w:val="22"/>
+        </w:rPr>
+        <w:t>한다는 장점이 있음.</w:t>
+      </w:r>
+    </w:p>
+    <w:p>
+      <w:pPr>
+        <w:rPr>
+          <w:sz w:val="22"/>
+        </w:rPr>
+      </w:pPr>
+    </w:p>
+    <w:p>
+      <w:pPr>
+        <w:rPr>
+          <w:sz w:val="22"/>
+        </w:rPr>
+      </w:pPr>
+      <w:r>
+        <w:rPr>
+          <w:noProof/>
+        </w:rPr>
+        <w:drawing>
+          <wp:inline distT="0" distB="0" distL="0" distR="0" wp14:anchorId="4984633D" wp14:editId="63541EBC">
+            <wp:extent cx="5486400" cy="3657600"/>
+            <wp:effectExtent l="0" t="0" r="0" b="0"/>
+            <wp:docPr id="10" name="그림 10"/>
+            <wp:cNvGraphicFramePr>
+              <a:graphicFrameLocks xmlns:a="http://schemas.openxmlformats.org/drawingml/2006/main" noChangeAspect="1"/>
+            </wp:cNvGraphicFramePr>
+            <a:graphic xmlns:a="http://schemas.openxmlformats.org/drawingml/2006/main">
+              <a:graphicData uri="http://schemas.openxmlformats.org/drawingml/2006/picture">
+                <pic:pic xmlns:pic="http://schemas.openxmlformats.org/drawingml/2006/picture">
+                  <pic:nvPicPr>
+                    <pic:cNvPr id="0" name="Picture 1"/>
+                    <pic:cNvPicPr>
+                      <a:picLocks noChangeAspect="1" noChangeArrowheads="1"/>
+                    </pic:cNvPicPr>
+                  </pic:nvPicPr>
+                  <pic:blipFill>
+                    <a:blip r:embed="rId13" cstate="print">
+                      <a:extLst>
+                        <a:ext uri="{28A0092B-C50C-407E-A947-70E740481C1C}">
+                          <a14:useLocalDpi xmlns:a14="http://schemas.microsoft.com/office/drawing/2010/main" val="0"/>
+                        </a:ext>
+                      </a:extLst>
+                    </a:blip>
+                    <a:srcRect/>
+                    <a:stretch>
+                      <a:fillRect/>
+                    </a:stretch>
+                  </pic:blipFill>
+                  <pic:spPr bwMode="auto">
+                    <a:xfrm>
+                      <a:off x="0" y="0"/>
+                      <a:ext cx="5486400" cy="3657600"/>
+                    </a:xfrm>
+                    <a:prstGeom prst="rect">
+                      <a:avLst/>
+                    </a:prstGeom>
+                    <a:noFill/>
+                    <a:ln>
+                      <a:noFill/>
+                    </a:ln>
+                  </pic:spPr>
+                </pic:pic>
+              </a:graphicData>
+            </a:graphic>
+          </wp:inline>
+        </w:drawing>
+      </w:r>
+    </w:p>
+    <w:p>
+      <w:pPr>
+        <w:rPr>
+          <w:sz w:val="22"/>
+        </w:rPr>
+      </w:pPr>
+    </w:p>
+    <w:p>
+      <w:pPr>
+        <w:rPr>
+          <w:rFonts w:hint="eastAsia"/>
+          <w:sz w:val="22"/>
+        </w:rPr>
+      </w:pPr>
+      <w:r>
+        <w:rPr>
+          <w:rFonts w:hint="eastAsia"/>
+          <w:sz w:val="22"/>
+        </w:rPr>
+        <w:t>R</w:t>
+      </w:r>
+      <w:r>
+        <w:rPr>
+          <w:sz w:val="22"/>
+        </w:rPr>
+        <w:t>OC curve</w:t>
+      </w:r>
+      <w:r>
+        <w:rPr>
+          <w:rFonts w:hint="eastAsia"/>
+          <w:sz w:val="22"/>
+        </w:rPr>
+        <w:t xml:space="preserve">는 위와 같은 모양을 나타내며 </w:t>
+      </w:r>
+      <w:proofErr w:type="spellStart"/>
+      <w:r>
+        <w:rPr>
+          <w:rFonts w:hint="eastAsia"/>
+          <w:sz w:val="22"/>
+        </w:rPr>
+        <w:t>빨간선은</w:t>
+      </w:r>
+      <w:proofErr w:type="spellEnd"/>
+      <w:r>
+        <w:rPr>
+          <w:rFonts w:hint="eastAsia"/>
+          <w:sz w:val="22"/>
+        </w:rPr>
+        <w:t xml:space="preserve"> </w:t>
+      </w:r>
+      <w:r>
+        <w:rPr>
+          <w:sz w:val="22"/>
+        </w:rPr>
+        <w:t xml:space="preserve">ROC </w:t>
+      </w:r>
+      <w:r>
+        <w:rPr>
+          <w:rFonts w:hint="eastAsia"/>
+          <w:sz w:val="22"/>
+        </w:rPr>
+        <w:t xml:space="preserve">곡선의 </w:t>
+      </w:r>
+      <w:proofErr w:type="spellStart"/>
+      <w:r>
+        <w:rPr>
+          <w:rFonts w:hint="eastAsia"/>
+          <w:sz w:val="22"/>
+        </w:rPr>
+        <w:t>최저값으로</w:t>
+      </w:r>
+      <w:proofErr w:type="spellEnd"/>
+      <w:r>
+        <w:rPr>
+          <w:rFonts w:hint="eastAsia"/>
+          <w:sz w:val="22"/>
+        </w:rPr>
+        <w:t>,</w:t>
+      </w:r>
+      <w:r>
+        <w:rPr>
+          <w:sz w:val="22"/>
+        </w:rPr>
+        <w:t xml:space="preserve"> </w:t>
+      </w:r>
+      <w:r>
+        <w:rPr>
+          <w:rFonts w:hint="eastAsia"/>
+          <w:sz w:val="22"/>
+        </w:rPr>
+        <w:t xml:space="preserve">랜덤 수준의 이진 분류에서의 </w:t>
+      </w:r>
+      <w:r>
+        <w:rPr>
+          <w:sz w:val="22"/>
+        </w:rPr>
+        <w:t>ROC Curve</w:t>
+      </w:r>
+      <w:r>
+        <w:rPr>
+          <w:rFonts w:hint="eastAsia"/>
+          <w:sz w:val="22"/>
+        </w:rPr>
+        <w:t>이다.</w:t>
+      </w:r>
+    </w:p>
+    <w:p>
+      <w:pPr>
+        <w:rPr>
+          <w:rFonts w:hint="eastAsia"/>
+          <w:sz w:val="22"/>
+        </w:rPr>
+      </w:pPr>
+    </w:p>
+    <w:p>
+      <w:pPr>
+        <w:rPr>
+          <w:sz w:val="22"/>
+        </w:rPr>
+      </w:pPr>
+    </w:p>
+    <w:p>
+      <w:pPr>
+        <w:rPr>
+          <w:rFonts w:hint="eastAsia"/>
+          <w:sz w:val="22"/>
+        </w:rPr>
+      </w:pPr>
+    </w:p>
+    <w:p>
+      <w:pPr>
+        <w:rPr>
+          <w:rFonts w:hint="eastAsia"/>
+          <w:sz w:val="22"/>
+        </w:rPr>
+      </w:pPr>
+      <w:r>
+        <w:rPr>
+          <w:rFonts w:hint="eastAsia"/>
+          <w:sz w:val="22"/>
+        </w:rPr>
+        <w:lastRenderedPageBreak/>
+        <w:t>-</w:t>
+      </w:r>
+      <w:r>
+        <w:rPr>
+          <w:sz w:val="22"/>
+        </w:rPr>
+        <w:t xml:space="preserve"> ROC AUC score </w:t>
+      </w:r>
+      <w:r>
+        <w:rPr>
+          <w:rFonts w:hint="eastAsia"/>
+          <w:sz w:val="22"/>
+        </w:rPr>
+        <w:t xml:space="preserve">결과 </w:t>
+      </w:r>
+      <w:r>
+        <w:rPr>
+          <w:sz w:val="22"/>
+        </w:rPr>
+        <w:t>-</w:t>
+      </w:r>
     </w:p>
     <w:tbl>
       <w:tblPr>
@@ -1653,6 +2659,7 @@
                 <w:sz w:val="22"/>
               </w:rPr>
             </w:pPr>
+            <w:proofErr w:type="spellStart"/>
             <w:r>
               <w:rPr>
                 <w:rFonts w:hint="eastAsia"/>
@@ -1666,6 +2673,7 @@
               </w:rPr>
               <w:t>adGAN</w:t>
             </w:r>
+            <w:proofErr w:type="spellEnd"/>
           </w:p>
         </w:tc>
       </w:tr>
@@ -2171,6 +3179,7 @@
                 <w:sz w:val="22"/>
               </w:rPr>
             </w:pPr>
+            <w:proofErr w:type="spellStart"/>
             <w:r>
               <w:rPr>
                 <w:rFonts w:hint="eastAsia"/>
@@ -2184,6 +3193,7 @@
               </w:rPr>
               <w:t>aT</w:t>
             </w:r>
+            <w:proofErr w:type="spellEnd"/>
           </w:p>
         </w:tc>
         <w:tc>
@@ -2497,14 +3507,109 @@
           <w:rFonts w:hint="eastAsia"/>
           <w:sz w:val="22"/>
         </w:rPr>
+        <w:t xml:space="preserve">(모든 모델에 대한 </w:t>
+      </w:r>
+      <w:r>
+        <w:rPr>
+          <w:sz w:val="22"/>
+        </w:rPr>
+        <w:t xml:space="preserve">ROC Curve </w:t>
+      </w:r>
+      <w:r>
+        <w:rPr>
+          <w:rFonts w:hint="eastAsia"/>
+          <w:sz w:val="22"/>
+        </w:rPr>
+        <w:t>그래프는 g</w:t>
+      </w:r>
+      <w:r>
+        <w:rPr>
+          <w:sz w:val="22"/>
+        </w:rPr>
+        <w:t xml:space="preserve">raph </w:t>
+      </w:r>
+      <w:r>
+        <w:rPr>
+          <w:rFonts w:hint="eastAsia"/>
+          <w:sz w:val="22"/>
+        </w:rPr>
+        <w:t>파일에서 확인할 수 있음)</w:t>
+      </w:r>
+    </w:p>
+    <w:p>
+      <w:pPr>
+        <w:rPr>
+          <w:sz w:val="22"/>
+        </w:rPr>
+      </w:pPr>
+    </w:p>
+    <w:p>
+      <w:pPr>
+        <w:rPr>
+          <w:rFonts w:hint="eastAsia"/>
+          <w:b/>
+          <w:bCs/>
+          <w:sz w:val="28"/>
+          <w:szCs w:val="28"/>
+        </w:rPr>
+      </w:pPr>
+      <w:r>
+        <w:rPr>
+          <w:rFonts w:hint="eastAsia"/>
+          <w:b/>
+          <w:bCs/>
+          <w:sz w:val="28"/>
+          <w:szCs w:val="28"/>
+        </w:rPr>
+        <w:t>4</w:t>
+      </w:r>
+      <w:r>
+        <w:rPr>
+          <w:b/>
+          <w:bCs/>
+          <w:sz w:val="28"/>
+          <w:szCs w:val="28"/>
+        </w:rPr>
+        <w:t xml:space="preserve">. </w:t>
+      </w:r>
+      <w:r>
+        <w:rPr>
+          <w:rFonts w:hint="eastAsia"/>
+          <w:b/>
+          <w:bCs/>
+          <w:sz w:val="28"/>
+          <w:szCs w:val="28"/>
+        </w:rPr>
+        <w:t>향후 진행해야 할 점</w:t>
+      </w:r>
+    </w:p>
+    <w:p>
+      <w:pPr>
+        <w:rPr>
+          <w:sz w:val="22"/>
+        </w:rPr>
+      </w:pPr>
+      <w:r>
+        <w:rPr>
+          <w:rFonts w:hint="eastAsia"/>
+          <w:sz w:val="22"/>
+        </w:rPr>
         <w:t>*</w:t>
       </w:r>
       <w:r>
         <w:rPr>
           <w:sz w:val="22"/>
         </w:rPr>
-        <w:t xml:space="preserve"> TadGAN</w:t>
-      </w:r>
+        <w:t xml:space="preserve"> </w:t>
+      </w:r>
+      <w:proofErr w:type="spellStart"/>
+      <w:r>
+        <w:rPr>
+          <w:sz w:val="22"/>
+        </w:rPr>
+        <w:t>TadGAN</w:t>
+      </w:r>
+      <w:proofErr w:type="spellEnd"/>
       <w:r>
         <w:rPr>
           <w:rFonts w:hint="eastAsia"/>
@@ -2607,13 +3712,39 @@
           <w:rFonts w:hint="eastAsia"/>
           <w:sz w:val="22"/>
         </w:rPr>
-        <w:t>모델 또한 논문과 같은 방식으로 구현하지 않고 단순화시켜서 구현했기 때문에 개선될 여지가 있음.</w:t>
-      </w:r>
-    </w:p>
-    <w:p>
-      <w:pPr>
-        <w:rPr>
-          <w:rFonts w:hint="eastAsia"/>
+        <w:t>모델</w:t>
+      </w:r>
+      <w:r>
+        <w:rPr>
+          <w:rFonts w:hint="eastAsia"/>
+          <w:sz w:val="22"/>
+        </w:rPr>
+        <w:t>,</w:t>
+      </w:r>
+      <w:r>
+        <w:rPr>
+          <w:sz w:val="22"/>
+        </w:rPr>
+        <w:t xml:space="preserve"> LSTM </w:t>
+      </w:r>
+      <w:r>
+        <w:rPr>
+          <w:rFonts w:hint="eastAsia"/>
+          <w:sz w:val="22"/>
+        </w:rPr>
+        <w:t>모델</w:t>
+      </w:r>
+      <w:r>
+        <w:rPr>
+          <w:rFonts w:hint="eastAsia"/>
+          <w:sz w:val="22"/>
+        </w:rPr>
+        <w:t xml:space="preserve"> 또한 논문과 같은 방식으로 구현하지 않고 단순화시켜서 구현했기 때문에 개선될 여지가 있음.</w:t>
+      </w:r>
+    </w:p>
+    <w:p>
+      <w:pPr>
+        <w:rPr>
           <w:sz w:val="22"/>
         </w:rPr>
       </w:pPr>
@@ -2649,6 +3780,124 @@
           <w:sz w:val="22"/>
         </w:rPr>
         <w:t>는 계산하지 않았었는데 추후 실험 진행 후 점수를 비교해볼 예정</w:t>
+      </w:r>
+    </w:p>
+    <w:p>
+      <w:pPr>
+        <w:rPr>
+          <w:sz w:val="22"/>
+        </w:rPr>
+      </w:pPr>
+    </w:p>
+    <w:p>
+      <w:pPr>
+        <w:rPr>
+          <w:b/>
+          <w:bCs/>
+          <w:sz w:val="28"/>
+          <w:szCs w:val="28"/>
+        </w:rPr>
+      </w:pPr>
+      <w:r>
+        <w:rPr>
+          <w:rFonts w:hint="eastAsia"/>
+          <w:b/>
+          <w:bCs/>
+          <w:sz w:val="28"/>
+          <w:szCs w:val="28"/>
+        </w:rPr>
+        <w:t>5</w:t>
+      </w:r>
+      <w:r>
+        <w:rPr>
+          <w:b/>
+          <w:bCs/>
+          <w:sz w:val="28"/>
+          <w:szCs w:val="28"/>
+        </w:rPr>
+        <w:t xml:space="preserve">. </w:t>
+      </w:r>
+      <w:r>
+        <w:rPr>
+          <w:rFonts w:hint="eastAsia"/>
+          <w:b/>
+          <w:bCs/>
+          <w:sz w:val="28"/>
+          <w:szCs w:val="28"/>
+        </w:rPr>
+        <w:t>참고 문헌</w:t>
+      </w:r>
+    </w:p>
+    <w:p>
+      <w:hyperlink r:id="rId14" w:tgtFrame="_blank" w:history="1">
+        <w:r>
+          <w:rPr>
+            <w:rStyle w:val="a6"/>
+            <w:rFonts w:ascii="Arial" w:hAnsi="Arial" w:cs="Arial"/>
+            <w:sz w:val="23"/>
+            <w:szCs w:val="23"/>
+            <w:shd w:val="clear" w:color="auto" w:fill="FFFFFF"/>
+          </w:rPr>
+          <w:t>https://koasas.kaist.ac.kr/bitstream/10203/277321/1/2-s2.0-85054490232.pdf</w:t>
+        </w:r>
+      </w:hyperlink>
+    </w:p>
+    <w:p>
+      <w:pPr>
+        <w:rPr>
+          <w:sz w:val="22"/>
+        </w:rPr>
+      </w:pPr>
+      <w:hyperlink r:id="rId15" w:history="1">
+        <w:r>
+          <w:rPr>
+            <w:rStyle w:val="a6"/>
+            <w:sz w:val="22"/>
+          </w:rPr>
+          <w:t>https://arxiv.org/pdf/2110.02642.pdf</w:t>
+        </w:r>
+      </w:hyperlink>
+    </w:p>
+    <w:p>
+      <w:pPr>
+        <w:rPr>
+          <w:sz w:val="22"/>
+        </w:rPr>
+      </w:pPr>
+      <w:hyperlink r:id="rId16" w:history="1">
+        <w:r>
+          <w:rPr>
+            <w:rStyle w:val="a6"/>
+            <w:sz w:val="22"/>
+          </w:rPr>
+          <w:t>https://arxiv.org/pdf/2009.07769.pdf</w:t>
+        </w:r>
+      </w:hyperlink>
+      <w:r>
+        <w:rPr>
+          <w:sz w:val="22"/>
+        </w:rPr>
+        <w:t xml:space="preserve"> </w:t>
+      </w:r>
+    </w:p>
+    <w:p>
+      <w:pPr>
+        <w:rPr>
+          <w:rFonts w:hint="eastAsia"/>
+          <w:sz w:val="22"/>
+        </w:rPr>
+      </w:pPr>
+      <w:r>
+        <w:rPr>
+          <w:sz w:val="22"/>
+        </w:rPr>
+        <w:t>https://arxiv.org/pdf/1711.00614.pdf</w:t>
+      </w:r>
+      <w:r>
+        <w:rPr>
+          <w:sz w:val="22"/>
+        </w:rPr>
+        <w:t xml:space="preserve"> </w:t>
       </w:r>
     </w:p>
     <w:sectPr>
@@ -2776,6 +4025,208 @@
     </w:lvl>
   </w:abstractNum>
   <w:abstractNum w:abstractNumId="1" w15:restartNumberingAfterBreak="0">
+    <w:nsid w:val="3AFB5E2A"/>
+    <w:multiLevelType w:val="hybridMultilevel"/>
+    <w:tmpl w:val="915292B0"/>
+    <w:lvl w:ilvl="0" w:tplc="85766956">
+      <w:start w:val="1"/>
+      <w:numFmt w:val="decimal"/>
+      <w:lvlText w:val="%1."/>
+      <w:lvlJc w:val="left"/>
+      <w:pPr>
+        <w:ind w:left="760" w:hanging="360"/>
+      </w:pPr>
+      <w:rPr>
+        <w:rFonts w:hint="default"/>
+      </w:rPr>
+    </w:lvl>
+    <w:lvl w:ilvl="1" w:tplc="04090019" w:tentative="1">
+      <w:start w:val="1"/>
+      <w:numFmt w:val="upperLetter"/>
+      <w:lvlText w:val="%2."/>
+      <w:lvlJc w:val="left"/>
+      <w:pPr>
+        <w:ind w:left="1200" w:hanging="400"/>
+      </w:pPr>
+    </w:lvl>
+    <w:lvl w:ilvl="2" w:tplc="0409001B" w:tentative="1">
+      <w:start w:val="1"/>
+      <w:numFmt w:val="lowerRoman"/>
+      <w:lvlText w:val="%3."/>
+      <w:lvlJc w:val="right"/>
+      <w:pPr>
+        <w:ind w:left="1600" w:hanging="400"/>
+      </w:pPr>
+    </w:lvl>
+    <w:lvl w:ilvl="3" w:tplc="0409000F" w:tentative="1">
+      <w:start w:val="1"/>
+      <w:numFmt w:val="decimal"/>
+      <w:lvlText w:val="%4."/>
+      <w:lvlJc w:val="left"/>
+      <w:pPr>
+        <w:ind w:left="2000" w:hanging="400"/>
+      </w:pPr>
+    </w:lvl>
+    <w:lvl w:ilvl="4" w:tplc="04090019" w:tentative="1">
+      <w:start w:val="1"/>
+      <w:numFmt w:val="upperLetter"/>
+      <w:lvlText w:val="%5."/>
+      <w:lvlJc w:val="left"/>
+      <w:pPr>
+        <w:ind w:left="2400" w:hanging="400"/>
+      </w:pPr>
+    </w:lvl>
+    <w:lvl w:ilvl="5" w:tplc="0409001B" w:tentative="1">
+      <w:start w:val="1"/>
+      <w:numFmt w:val="lowerRoman"/>
+      <w:lvlText w:val="%6."/>
+      <w:lvlJc w:val="right"/>
+      <w:pPr>
+        <w:ind w:left="2800" w:hanging="400"/>
+      </w:pPr>
+    </w:lvl>
+    <w:lvl w:ilvl="6" w:tplc="0409000F" w:tentative="1">
+      <w:start w:val="1"/>
+      <w:numFmt w:val="decimal"/>
+      <w:lvlText w:val="%7."/>
+      <w:lvlJc w:val="left"/>
+      <w:pPr>
+        <w:ind w:left="3200" w:hanging="400"/>
+      </w:pPr>
+    </w:lvl>
+    <w:lvl w:ilvl="7" w:tplc="04090019" w:tentative="1">
+      <w:start w:val="1"/>
+      <w:numFmt w:val="upperLetter"/>
+      <w:lvlText w:val="%8."/>
+      <w:lvlJc w:val="left"/>
+      <w:pPr>
+        <w:ind w:left="3600" w:hanging="400"/>
+      </w:pPr>
+    </w:lvl>
+    <w:lvl w:ilvl="8" w:tplc="0409001B" w:tentative="1">
+      <w:start w:val="1"/>
+      <w:numFmt w:val="lowerRoman"/>
+      <w:lvlText w:val="%9."/>
+      <w:lvlJc w:val="right"/>
+      <w:pPr>
+        <w:ind w:left="4000" w:hanging="400"/>
+      </w:pPr>
+    </w:lvl>
+  </w:abstractNum>
+  <w:abstractNum w:abstractNumId="2" w15:restartNumberingAfterBreak="0">
+    <w:nsid w:val="50EC3200"/>
+    <w:multiLevelType w:val="hybridMultilevel"/>
+    <w:tmpl w:val="8D6CEB22"/>
+    <w:lvl w:ilvl="0" w:tplc="0CDCA716">
+      <w:start w:val="1"/>
+      <w:numFmt w:val="bullet"/>
+      <w:lvlText w:val="-"/>
+      <w:lvlJc w:val="left"/>
+      <w:pPr>
+        <w:ind w:left="760" w:hanging="360"/>
+      </w:pPr>
+      <w:rPr>
+        <w:rFonts w:ascii="맑은 고딕" w:eastAsia="맑은 고딕" w:hAnsi="맑은 고딕" w:cstheme="minorBidi" w:hint="eastAsia"/>
+      </w:rPr>
+    </w:lvl>
+    <w:lvl w:ilvl="1" w:tplc="04090003" w:tentative="1">
+      <w:start w:val="1"/>
+      <w:numFmt w:val="bullet"/>
+      <w:lvlText w:val=""/>
+      <w:lvlJc w:val="left"/>
+      <w:pPr>
+        <w:ind w:left="1200" w:hanging="400"/>
+      </w:pPr>
+      <w:rPr>
+        <w:rFonts w:ascii="Wingdings" w:hAnsi="Wingdings" w:hint="default"/>
+      </w:rPr>
+    </w:lvl>
+    <w:lvl w:ilvl="2" w:tplc="04090005" w:tentative="1">
+      <w:start w:val="1"/>
+      <w:numFmt w:val="bullet"/>
+      <w:lvlText w:val=""/>
+      <w:lvlJc w:val="left"/>
+      <w:pPr>
+        <w:ind w:left="1600" w:hanging="400"/>
+      </w:pPr>
+      <w:rPr>
+        <w:rFonts w:ascii="Wingdings" w:hAnsi="Wingdings" w:hint="default"/>
+      </w:rPr>
+    </w:lvl>
+    <w:lvl w:ilvl="3" w:tplc="04090001" w:tentative="1">
+      <w:start w:val="1"/>
+      <w:numFmt w:val="bullet"/>
+      <w:lvlText w:val=""/>
+      <w:lvlJc w:val="left"/>
+      <w:pPr>
+        <w:ind w:left="2000" w:hanging="400"/>
+      </w:pPr>
+      <w:rPr>
+        <w:rFonts w:ascii="Wingdings" w:hAnsi="Wingdings" w:hint="default"/>
+      </w:rPr>
+    </w:lvl>
+    <w:lvl w:ilvl="4" w:tplc="04090003" w:tentative="1">
+      <w:start w:val="1"/>
+      <w:numFmt w:val="bullet"/>
+      <w:lvlText w:val=""/>
+      <w:lvlJc w:val="left"/>
+      <w:pPr>
+        <w:ind w:left="2400" w:hanging="400"/>
+      </w:pPr>
+      <w:rPr>
+        <w:rFonts w:ascii="Wingdings" w:hAnsi="Wingdings" w:hint="default"/>
+      </w:rPr>
+    </w:lvl>
+    <w:lvl w:ilvl="5" w:tplc="04090005" w:tentative="1">
+      <w:start w:val="1"/>
+      <w:numFmt w:val="bullet"/>
+      <w:lvlText w:val=""/>
+      <w:lvlJc w:val="left"/>
+      <w:pPr>
+        <w:ind w:left="2800" w:hanging="400"/>
+      </w:pPr>
+      <w:rPr>
+        <w:rFonts w:ascii="Wingdings" w:hAnsi="Wingdings" w:hint="default"/>
+      </w:rPr>
+    </w:lvl>
+    <w:lvl w:ilvl="6" w:tplc="04090001" w:tentative="1">
+      <w:start w:val="1"/>
+      <w:numFmt w:val="bullet"/>
+      <w:lvlText w:val=""/>
+      <w:lvlJc w:val="left"/>
+      <w:pPr>
+        <w:ind w:left="3200" w:hanging="400"/>
+      </w:pPr>
+      <w:rPr>
+        <w:rFonts w:ascii="Wingdings" w:hAnsi="Wingdings" w:hint="default"/>
+      </w:rPr>
+    </w:lvl>
+    <w:lvl w:ilvl="7" w:tplc="04090003" w:tentative="1">
+      <w:start w:val="1"/>
+      <w:numFmt w:val="bullet"/>
+      <w:lvlText w:val=""/>
+      <w:lvlJc w:val="left"/>
+      <w:pPr>
+        <w:ind w:left="3600" w:hanging="400"/>
+      </w:pPr>
+      <w:rPr>
+        <w:rFonts w:ascii="Wingdings" w:hAnsi="Wingdings" w:hint="default"/>
+      </w:rPr>
+    </w:lvl>
+    <w:lvl w:ilvl="8" w:tplc="04090005" w:tentative="1">
+      <w:start w:val="1"/>
+      <w:numFmt w:val="bullet"/>
+      <w:lvlText w:val=""/>
+      <w:lvlJc w:val="left"/>
+      <w:pPr>
+        <w:ind w:left="4000" w:hanging="400"/>
+      </w:pPr>
+      <w:rPr>
+        <w:rFonts w:ascii="Wingdings" w:hAnsi="Wingdings" w:hint="default"/>
+      </w:rPr>
+    </w:lvl>
+  </w:abstractNum>
+  <w:abstractNum w:abstractNumId="3" w15:restartNumberingAfterBreak="0">
     <w:nsid w:val="70565427"/>
     <w:multiLevelType w:val="hybridMultilevel"/>
     <w:tmpl w:val="703A0314"/>
@@ -2887,7 +4338,7 @@
       </w:rPr>
     </w:lvl>
   </w:abstractNum>
-  <w:abstractNum w:abstractNumId="2" w15:restartNumberingAfterBreak="0">
+  <w:abstractNum w:abstractNumId="4" w15:restartNumberingAfterBreak="0">
     <w:nsid w:val="7F3277EE"/>
     <w:multiLevelType w:val="hybridMultilevel"/>
     <w:tmpl w:val="6BC86CB6"/>
@@ -3003,10 +4454,16 @@
     <w:abstractNumId w:val="0"/>
   </w:num>
   <w:num w:numId="2" w16cid:durableId="1730303153">
-    <w:abstractNumId w:val="2"/>
+    <w:abstractNumId w:val="4"/>
   </w:num>
   <w:num w:numId="3" w16cid:durableId="1200554039">
+    <w:abstractNumId w:val="3"/>
+  </w:num>
+  <w:num w:numId="4" w16cid:durableId="663777479">
     <w:abstractNumId w:val="1"/>
+  </w:num>
+  <w:num w:numId="5" w16cid:durableId="19596774">
+    <w:abstractNumId w:val="2"/>
   </w:num>
 </w:numbering>
 </file>
@@ -3488,6 +4945,29 @@
       </w:tblBorders>
     </w:tblPr>
   </w:style>
+  <w:style w:type="character" w:styleId="a6">
+    <w:name w:val="Hyperlink"/>
+    <w:basedOn w:val="a0"/>
+    <w:uiPriority w:val="99"/>
+    <w:unhideWhenUsed/>
+    <w:rsid w:val="0072536B"/>
+    <w:rPr>
+      <w:color w:val="0000FF"/>
+      <w:u w:val="single"/>
+    </w:rPr>
+  </w:style>
+  <w:style w:type="character" w:styleId="a7">
+    <w:name w:val="Unresolved Mention"/>
+    <w:basedOn w:val="a0"/>
+    <w:uiPriority w:val="99"/>
+    <w:semiHidden/>
+    <w:unhideWhenUsed/>
+    <w:rsid w:val="00B932EB"/>
+    <w:rPr>
+      <w:color w:val="605E5C"/>
+      <w:shd w:val="clear" w:color="auto" w:fill="E1DFDD"/>
+    </w:rPr>
+  </w:style>
 </w:styles>
 </file>
 

</xml_diff>